<commit_message>
added more docs ....
</commit_message>
<xml_diff>
--- a/Projektbeschreibung.docx
+++ b/Projektbeschreibung.docx
@@ -1,6 +1,6 @@
 
 <file path=word/document.xml><?xml version="1.0" encoding="utf-8"?>
-<w:document xmlns:wpc="http://schemas.microsoft.com/office/word/2010/wordprocessingCanvas" xmlns:mc="http://schemas.openxmlformats.org/markup-compatibility/2006" xmlns:o="urn:schemas-microsoft-com:office:office" xmlns:r="http://schemas.openxmlformats.org/officeDocument/2006/relationships" xmlns:m="http://schemas.openxmlformats.org/officeDocument/2006/math" xmlns:v="urn:schemas-microsoft-com:vml" xmlns:wp14="http://schemas.microsoft.com/office/word/2010/wordprocessingDrawing" xmlns:wp="http://schemas.openxmlformats.org/drawingml/2006/wordprocessingDrawing" xmlns:w10="urn:schemas-microsoft-com:office:word" xmlns:w="http://schemas.openxmlformats.org/wordprocessingml/2006/main" xmlns:w14="http://schemas.microsoft.com/office/word/2010/wordml" xmlns:wpg="http://schemas.microsoft.com/office/word/2010/wordprocessingGroup" xmlns:wpi="http://schemas.microsoft.com/office/word/2010/wordprocessingInk" xmlns:wne="http://schemas.microsoft.com/office/word/2006/wordml" xmlns:wps="http://schemas.microsoft.com/office/word/2010/wordprocessingShape" mc:Ignorable="w14 wp14">
+<w:document xmlns:ve="http://schemas.openxmlformats.org/markup-compatibility/2006" xmlns:o="urn:schemas-microsoft-com:office:office" xmlns:r="http://schemas.openxmlformats.org/officeDocument/2006/relationships" xmlns:m="http://schemas.openxmlformats.org/officeDocument/2006/math" xmlns:v="urn:schemas-microsoft-com:vml" xmlns:wp="http://schemas.openxmlformats.org/drawingml/2006/wordprocessingDrawing" xmlns:w10="urn:schemas-microsoft-com:office:word" xmlns:w="http://schemas.openxmlformats.org/wordprocessingml/2006/main" xmlns:wne="http://schemas.microsoft.com/office/word/2006/wordml">
   <w:body>
     <w:p>
       <w:pPr>
@@ -113,10 +113,10 @@
                     </pic:cNvPicPr>
                   </pic:nvPicPr>
                   <pic:blipFill>
-                    <a:blip r:embed="rId5" cstate="print">
+                    <a:blip r:embed="rId4" cstate="print">
                       <a:extLst>
                         <a:ext uri="{28A0092B-C50C-407E-A947-70E740481C1C}">
-                          <a14:useLocalDpi xmlns:a14="http://schemas.microsoft.com/office/drawing/2010/main" val="0"/>
+                          <a14:useLocalDpi xmlns:a14="http://schemas.microsoft.com/office/drawing/2010/main" xmlns:wps="http://schemas.microsoft.com/office/word/2010/wordprocessingShape" xmlns:wpi="http://schemas.microsoft.com/office/word/2010/wordprocessingInk" xmlns:wpg="http://schemas.microsoft.com/office/word/2010/wordprocessingGroup" xmlns:w14="http://schemas.microsoft.com/office/word/2010/wordml" xmlns:w="http://schemas.openxmlformats.org/wordprocessingml/2006/main" xmlns:w10="urn:schemas-microsoft-com:office:word" xmlns:wp14="http://schemas.microsoft.com/office/word/2010/wordprocessingDrawing" xmlns:v="urn:schemas-microsoft-com:vml" xmlns:o="urn:schemas-microsoft-com:office:office" xmlns:mc="http://schemas.openxmlformats.org/markup-compatibility/2006" xmlns:wpc="http://schemas.microsoft.com/office/word/2010/wordprocessingCanvas" xmlns="" val="0"/>
                         </a:ext>
                       </a:extLst>
                     </a:blip>
@@ -170,10 +170,10 @@
                     </pic:cNvPicPr>
                   </pic:nvPicPr>
                   <pic:blipFill>
-                    <a:blip r:embed="rId6" cstate="print">
+                    <a:blip r:embed="rId5" cstate="print">
                       <a:extLst>
                         <a:ext uri="{28A0092B-C50C-407E-A947-70E740481C1C}">
-                          <a14:useLocalDpi xmlns:a14="http://schemas.microsoft.com/office/drawing/2010/main" val="0"/>
+                          <a14:useLocalDpi xmlns:a14="http://schemas.microsoft.com/office/drawing/2010/main" xmlns:wps="http://schemas.microsoft.com/office/word/2010/wordprocessingShape" xmlns:wpi="http://schemas.microsoft.com/office/word/2010/wordprocessingInk" xmlns:wpg="http://schemas.microsoft.com/office/word/2010/wordprocessingGroup" xmlns:w14="http://schemas.microsoft.com/office/word/2010/wordml" xmlns:w="http://schemas.openxmlformats.org/wordprocessingml/2006/main" xmlns:w10="urn:schemas-microsoft-com:office:word" xmlns:wp14="http://schemas.microsoft.com/office/word/2010/wordprocessingDrawing" xmlns:v="urn:schemas-microsoft-com:vml" xmlns:o="urn:schemas-microsoft-com:office:office" xmlns:mc="http://schemas.openxmlformats.org/markup-compatibility/2006" xmlns:wpc="http://schemas.microsoft.com/office/word/2010/wordprocessingCanvas" xmlns="" val="0"/>
                         </a:ext>
                       </a:extLst>
                     </a:blip>
@@ -228,10 +228,10 @@
                     </pic:cNvPicPr>
                   </pic:nvPicPr>
                   <pic:blipFill>
-                    <a:blip r:embed="rId7" cstate="print">
+                    <a:blip r:embed="rId6" cstate="print">
                       <a:extLst>
                         <a:ext uri="{28A0092B-C50C-407E-A947-70E740481C1C}">
-                          <a14:useLocalDpi xmlns:a14="http://schemas.microsoft.com/office/drawing/2010/main" val="0"/>
+                          <a14:useLocalDpi xmlns:a14="http://schemas.microsoft.com/office/drawing/2010/main" xmlns:wps="http://schemas.microsoft.com/office/word/2010/wordprocessingShape" xmlns:wpi="http://schemas.microsoft.com/office/word/2010/wordprocessingInk" xmlns:wpg="http://schemas.microsoft.com/office/word/2010/wordprocessingGroup" xmlns:w14="http://schemas.microsoft.com/office/word/2010/wordml" xmlns:w="http://schemas.openxmlformats.org/wordprocessingml/2006/main" xmlns:w10="urn:schemas-microsoft-com:office:word" xmlns:wp14="http://schemas.microsoft.com/office/word/2010/wordprocessingDrawing" xmlns:v="urn:schemas-microsoft-com:vml" xmlns:o="urn:schemas-microsoft-com:office:office" xmlns:mc="http://schemas.openxmlformats.org/markup-compatibility/2006" xmlns:wpc="http://schemas.microsoft.com/office/word/2010/wordprocessingCanvas" xmlns="" val="0"/>
                         </a:ext>
                       </a:extLst>
                     </a:blip>
@@ -302,10 +302,10 @@
                     </pic:cNvPicPr>
                   </pic:nvPicPr>
                   <pic:blipFill>
-                    <a:blip r:embed="rId8" cstate="print">
+                    <a:blip r:embed="rId7" cstate="print">
                       <a:extLst>
                         <a:ext uri="{28A0092B-C50C-407E-A947-70E740481C1C}">
-                          <a14:useLocalDpi xmlns:a14="http://schemas.microsoft.com/office/drawing/2010/main" val="0"/>
+                          <a14:useLocalDpi xmlns:a14="http://schemas.microsoft.com/office/drawing/2010/main" xmlns:wps="http://schemas.microsoft.com/office/word/2010/wordprocessingShape" xmlns:wpi="http://schemas.microsoft.com/office/word/2010/wordprocessingInk" xmlns:wpg="http://schemas.microsoft.com/office/word/2010/wordprocessingGroup" xmlns:w14="http://schemas.microsoft.com/office/word/2010/wordml" xmlns:w="http://schemas.openxmlformats.org/wordprocessingml/2006/main" xmlns:w10="urn:schemas-microsoft-com:office:word" xmlns:wp14="http://schemas.microsoft.com/office/word/2010/wordprocessingDrawing" xmlns:v="urn:schemas-microsoft-com:vml" xmlns:o="urn:schemas-microsoft-com:office:office" xmlns:mc="http://schemas.openxmlformats.org/markup-compatibility/2006" xmlns:wpc="http://schemas.microsoft.com/office/word/2010/wordprocessingCanvas" xmlns="" val="0"/>
                         </a:ext>
                       </a:extLst>
                     </a:blip>
@@ -344,18 +344,443 @@
       </w:r>
     </w:p>
     <w:p>
-      <w:r>
-        <w:t>TODO</w:t>
-      </w:r>
       <w:bookmarkStart w:id="0" w:name="_GoBack"/>
       <w:bookmarkEnd w:id="0"/>
+      <w:r>
+        <w:rPr>
+          <w:noProof/>
+          <w:lang w:eastAsia="de-DE"/>
+        </w:rPr>
+        <w:drawing>
+          <wp:inline distT="0" distB="0" distL="0" distR="0">
+            <wp:extent cx="5755640" cy="4656455"/>
+            <wp:effectExtent l="19050" t="0" r="0" b="0"/>
+            <wp:docPr id="5" name="Bild 1" descr="C:\Users\dominik\projects\hci\html-map.png"/>
+            <wp:cNvGraphicFramePr>
+              <a:graphicFrameLocks xmlns:a="http://schemas.openxmlformats.org/drawingml/2006/main" noChangeAspect="1"/>
+            </wp:cNvGraphicFramePr>
+            <a:graphic xmlns:a="http://schemas.openxmlformats.org/drawingml/2006/main">
+              <a:graphicData uri="http://schemas.openxmlformats.org/drawingml/2006/picture">
+                <pic:pic xmlns:pic="http://schemas.openxmlformats.org/drawingml/2006/picture">
+                  <pic:nvPicPr>
+                    <pic:cNvPr id="0" name="Picture 1" descr="C:\Users\dominik\projects\hci\html-map.png"/>
+                    <pic:cNvPicPr>
+                      <a:picLocks noChangeAspect="1" noChangeArrowheads="1"/>
+                    </pic:cNvPicPr>
+                  </pic:nvPicPr>
+                  <pic:blipFill>
+                    <a:blip r:embed="rId8"/>
+                    <a:srcRect/>
+                    <a:stretch>
+                      <a:fillRect/>
+                    </a:stretch>
+                  </pic:blipFill>
+                  <pic:spPr bwMode="auto">
+                    <a:xfrm>
+                      <a:off x="0" y="0"/>
+                      <a:ext cx="5755640" cy="4656455"/>
+                    </a:xfrm>
+                    <a:prstGeom prst="rect">
+                      <a:avLst/>
+                    </a:prstGeom>
+                    <a:noFill/>
+                    <a:ln w="9525">
+                      <a:noFill/>
+                      <a:miter lim="800000"/>
+                      <a:headEnd/>
+                      <a:tailEnd/>
+                    </a:ln>
+                  </pic:spPr>
+                </pic:pic>
+              </a:graphicData>
+            </a:graphic>
+          </wp:inline>
+        </w:drawing>
+      </w:r>
+    </w:p>
+    <w:p>
+      <w:r>
+        <w:rPr>
+          <w:noProof/>
+          <w:lang w:eastAsia="de-DE"/>
+        </w:rPr>
+        <w:drawing>
+          <wp:inline distT="0" distB="0" distL="0" distR="0">
+            <wp:extent cx="5763260" cy="1982470"/>
+            <wp:effectExtent l="19050" t="0" r="8890" b="0"/>
+            <wp:docPr id="11" name="Bild 7" descr="C:\Users\dominik\projects\hci\html-plan.png"/>
+            <wp:cNvGraphicFramePr>
+              <a:graphicFrameLocks xmlns:a="http://schemas.openxmlformats.org/drawingml/2006/main" noChangeAspect="1"/>
+            </wp:cNvGraphicFramePr>
+            <a:graphic xmlns:a="http://schemas.openxmlformats.org/drawingml/2006/main">
+              <a:graphicData uri="http://schemas.openxmlformats.org/drawingml/2006/picture">
+                <pic:pic xmlns:pic="http://schemas.openxmlformats.org/drawingml/2006/picture">
+                  <pic:nvPicPr>
+                    <pic:cNvPr id="0" name="Picture 7" descr="C:\Users\dominik\projects\hci\html-plan.png"/>
+                    <pic:cNvPicPr>
+                      <a:picLocks noChangeAspect="1" noChangeArrowheads="1"/>
+                    </pic:cNvPicPr>
+                  </pic:nvPicPr>
+                  <pic:blipFill>
+                    <a:blip r:embed="rId9"/>
+                    <a:srcRect/>
+                    <a:stretch>
+                      <a:fillRect/>
+                    </a:stretch>
+                  </pic:blipFill>
+                  <pic:spPr bwMode="auto">
+                    <a:xfrm>
+                      <a:off x="0" y="0"/>
+                      <a:ext cx="5763260" cy="1982470"/>
+                    </a:xfrm>
+                    <a:prstGeom prst="rect">
+                      <a:avLst/>
+                    </a:prstGeom>
+                    <a:noFill/>
+                    <a:ln w="9525">
+                      <a:noFill/>
+                      <a:miter lim="800000"/>
+                      <a:headEnd/>
+                      <a:tailEnd/>
+                    </a:ln>
+                  </pic:spPr>
+                </pic:pic>
+              </a:graphicData>
+            </a:graphic>
+          </wp:inline>
+        </w:drawing>
+      </w:r>
+    </w:p>
+    <w:p>
+      <w:r>
+        <w:t xml:space="preserve">Zur Umsetzung des HTMLs wurde das Bootstrap Framework ausgewählt. Es bietet ein schlichtes Design mit einem hohen Kontrast. Es setzt auf ein </w:t>
+      </w:r>
+      <w:proofErr w:type="spellStart"/>
+      <w:r>
+        <w:t>Responsive</w:t>
+      </w:r>
+      <w:proofErr w:type="spellEnd"/>
+      <w:r>
+        <w:t xml:space="preserve"> Design</w:t>
+      </w:r>
+      <w:r>
+        <w:t xml:space="preserve">, welches es ermöglicht verschiedene Bildschirmauflösungen zu unterstützen. Dazu gehören neben dem PC auch </w:t>
+      </w:r>
+      <w:proofErr w:type="spellStart"/>
+      <w:r>
+        <w:t>Smartphones</w:t>
+      </w:r>
+      <w:proofErr w:type="spellEnd"/>
+      <w:r>
+        <w:t xml:space="preserve"> und </w:t>
+      </w:r>
+      <w:proofErr w:type="spellStart"/>
+      <w:r>
+        <w:t>Tablets</w:t>
+      </w:r>
+      <w:proofErr w:type="spellEnd"/>
+      <w:r>
+        <w:t>. Dies ist vor allem wichtig da ein kleines Display eine technische Barriere darstellen kann.</w:t>
+      </w:r>
+    </w:p>
+    <w:p>
+      <w:r>
+        <w:t xml:space="preserve">Konzeptionell wurde lediglich auf der Startseite die Kartenansicht mit der Listenansicht vertauscht. Der Grund hierfür war, dass wir die Karte als wichtiger erachtet haben als die Liste. Aufgrund der </w:t>
+      </w:r>
+      <w:r>
+        <w:lastRenderedPageBreak/>
+        <w:t>Leserichtung von Links nach Rechts wird die Linke Position als wichtiger wahrgenommen.</w:t>
+      </w:r>
+      <w:r>
+        <w:rPr>
+          <w:noProof/>
+          <w:lang w:eastAsia="de-DE"/>
+        </w:rPr>
+        <w:drawing>
+          <wp:inline distT="0" distB="0" distL="0" distR="0">
+            <wp:extent cx="5763260" cy="3258185"/>
+            <wp:effectExtent l="19050" t="0" r="8890" b="0"/>
+            <wp:docPr id="12" name="Bild 8" descr="C:\Users\dominik\projects\hci\druckansicht.png"/>
+            <wp:cNvGraphicFramePr>
+              <a:graphicFrameLocks xmlns:a="http://schemas.openxmlformats.org/drawingml/2006/main" noChangeAspect="1"/>
+            </wp:cNvGraphicFramePr>
+            <a:graphic xmlns:a="http://schemas.openxmlformats.org/drawingml/2006/main">
+              <a:graphicData uri="http://schemas.openxmlformats.org/drawingml/2006/picture">
+                <pic:pic xmlns:pic="http://schemas.openxmlformats.org/drawingml/2006/picture">
+                  <pic:nvPicPr>
+                    <pic:cNvPr id="0" name="Picture 8" descr="C:\Users\dominik\projects\hci\druckansicht.png"/>
+                    <pic:cNvPicPr>
+                      <a:picLocks noChangeAspect="1" noChangeArrowheads="1"/>
+                    </pic:cNvPicPr>
+                  </pic:nvPicPr>
+                  <pic:blipFill>
+                    <a:blip r:embed="rId10"/>
+                    <a:srcRect/>
+                    <a:stretch>
+                      <a:fillRect/>
+                    </a:stretch>
+                  </pic:blipFill>
+                  <pic:spPr bwMode="auto">
+                    <a:xfrm>
+                      <a:off x="0" y="0"/>
+                      <a:ext cx="5763260" cy="3258185"/>
+                    </a:xfrm>
+                    <a:prstGeom prst="rect">
+                      <a:avLst/>
+                    </a:prstGeom>
+                    <a:noFill/>
+                    <a:ln w="9525">
+                      <a:noFill/>
+                      <a:miter lim="800000"/>
+                      <a:headEnd/>
+                      <a:tailEnd/>
+                    </a:ln>
+                  </pic:spPr>
+                </pic:pic>
+              </a:graphicData>
+            </a:graphic>
+          </wp:inline>
+        </w:drawing>
+      </w:r>
+    </w:p>
+    <w:p>
+      <w:r>
+        <w:t xml:space="preserve">Zusätzlich </w:t>
+      </w:r>
+      <w:r>
+        <w:t>wurden für die Druckansicht der Seite unwichtige Elemente, wie die Navigation, entfernt. Damit erhält der Benutzer eine saubere Darstellung der Informationen, die sich in Papierform gut Lesen lässt.</w:t>
+      </w:r>
+    </w:p>
+    <w:p>
+      <w:pPr>
+        <w:pStyle w:val="berschrift2"/>
+      </w:pPr>
+      <w:r>
+        <w:lastRenderedPageBreak/>
+        <w:t xml:space="preserve">Vierter Prototyp: Funktionsfähige Seite, mit Smartphone </w:t>
+      </w:r>
+      <w:r>
+        <w:t>Ansicht</w:t>
+      </w:r>
+      <w:r>
+        <w:rPr>
+          <w:noProof/>
+          <w:lang w:eastAsia="de-DE"/>
+        </w:rPr>
+        <w:drawing>
+          <wp:inline distT="0" distB="0" distL="0" distR="0">
+            <wp:extent cx="5763260" cy="3665220"/>
+            <wp:effectExtent l="19050" t="0" r="8890" b="0"/>
+            <wp:docPr id="7" name="Bild 3" descr="C:\Users\dominik\projects\hci\current-map.png"/>
+            <wp:cNvGraphicFramePr>
+              <a:graphicFrameLocks xmlns:a="http://schemas.openxmlformats.org/drawingml/2006/main" noChangeAspect="1"/>
+            </wp:cNvGraphicFramePr>
+            <a:graphic xmlns:a="http://schemas.openxmlformats.org/drawingml/2006/main">
+              <a:graphicData uri="http://schemas.openxmlformats.org/drawingml/2006/picture">
+                <pic:pic xmlns:pic="http://schemas.openxmlformats.org/drawingml/2006/picture">
+                  <pic:nvPicPr>
+                    <pic:cNvPr id="0" name="Picture 3" descr="C:\Users\dominik\projects\hci\current-map.png"/>
+                    <pic:cNvPicPr>
+                      <a:picLocks noChangeAspect="1" noChangeArrowheads="1"/>
+                    </pic:cNvPicPr>
+                  </pic:nvPicPr>
+                  <pic:blipFill>
+                    <a:blip r:embed="rId11"/>
+                    <a:srcRect/>
+                    <a:stretch>
+                      <a:fillRect/>
+                    </a:stretch>
+                  </pic:blipFill>
+                  <pic:spPr bwMode="auto">
+                    <a:xfrm>
+                      <a:off x="0" y="0"/>
+                      <a:ext cx="5763260" cy="3665220"/>
+                    </a:xfrm>
+                    <a:prstGeom prst="rect">
+                      <a:avLst/>
+                    </a:prstGeom>
+                    <a:noFill/>
+                    <a:ln w="9525">
+                      <a:noFill/>
+                      <a:miter lim="800000"/>
+                      <a:headEnd/>
+                      <a:tailEnd/>
+                    </a:ln>
+                  </pic:spPr>
+                </pic:pic>
+              </a:graphicData>
+            </a:graphic>
+          </wp:inline>
+        </w:drawing>
+      </w:r>
+    </w:p>
+    <w:p>
+      <w:r>
+        <w:rPr>
+          <w:noProof/>
+          <w:lang w:eastAsia="de-DE"/>
+        </w:rPr>
+        <w:drawing>
+          <wp:inline distT="0" distB="0" distL="0" distR="0">
+            <wp:extent cx="5763260" cy="3665220"/>
+            <wp:effectExtent l="19050" t="0" r="8890" b="0"/>
+            <wp:docPr id="8" name="Bild 4" descr="C:\Users\dominik\projects\hci\current-plan.png"/>
+            <wp:cNvGraphicFramePr>
+              <a:graphicFrameLocks xmlns:a="http://schemas.openxmlformats.org/drawingml/2006/main" noChangeAspect="1"/>
+            </wp:cNvGraphicFramePr>
+            <a:graphic xmlns:a="http://schemas.openxmlformats.org/drawingml/2006/main">
+              <a:graphicData uri="http://schemas.openxmlformats.org/drawingml/2006/picture">
+                <pic:pic xmlns:pic="http://schemas.openxmlformats.org/drawingml/2006/picture">
+                  <pic:nvPicPr>
+                    <pic:cNvPr id="0" name="Picture 4" descr="C:\Users\dominik\projects\hci\current-plan.png"/>
+                    <pic:cNvPicPr>
+                      <a:picLocks noChangeAspect="1" noChangeArrowheads="1"/>
+                    </pic:cNvPicPr>
+                  </pic:nvPicPr>
+                  <pic:blipFill>
+                    <a:blip r:embed="rId12"/>
+                    <a:srcRect/>
+                    <a:stretch>
+                      <a:fillRect/>
+                    </a:stretch>
+                  </pic:blipFill>
+                  <pic:spPr bwMode="auto">
+                    <a:xfrm>
+                      <a:off x="0" y="0"/>
+                      <a:ext cx="5763260" cy="3665220"/>
+                    </a:xfrm>
+                    <a:prstGeom prst="rect">
+                      <a:avLst/>
+                    </a:prstGeom>
+                    <a:noFill/>
+                    <a:ln w="9525">
+                      <a:noFill/>
+                      <a:miter lim="800000"/>
+                      <a:headEnd/>
+                      <a:tailEnd/>
+                    </a:ln>
+                  </pic:spPr>
+                </pic:pic>
+              </a:graphicData>
+            </a:graphic>
+          </wp:inline>
+        </w:drawing>
+      </w:r>
+    </w:p>
+    <w:p>
+      <w:r>
+        <w:rPr>
+          <w:noProof/>
+          <w:lang w:eastAsia="de-DE"/>
+        </w:rPr>
+        <w:lastRenderedPageBreak/>
+        <w:drawing>
+          <wp:inline distT="0" distB="0" distL="0" distR="0">
+            <wp:extent cx="5763260" cy="6523990"/>
+            <wp:effectExtent l="19050" t="0" r="8890" b="0"/>
+            <wp:docPr id="9" name="Bild 5" descr="C:\Users\dominik\projects\hci\current-plan-small.png"/>
+            <wp:cNvGraphicFramePr>
+              <a:graphicFrameLocks xmlns:a="http://schemas.openxmlformats.org/drawingml/2006/main" noChangeAspect="1"/>
+            </wp:cNvGraphicFramePr>
+            <a:graphic xmlns:a="http://schemas.openxmlformats.org/drawingml/2006/main">
+              <a:graphicData uri="http://schemas.openxmlformats.org/drawingml/2006/picture">
+                <pic:pic xmlns:pic="http://schemas.openxmlformats.org/drawingml/2006/picture">
+                  <pic:nvPicPr>
+                    <pic:cNvPr id="0" name="Picture 5" descr="C:\Users\dominik\projects\hci\current-plan-small.png"/>
+                    <pic:cNvPicPr>
+                      <a:picLocks noChangeAspect="1" noChangeArrowheads="1"/>
+                    </pic:cNvPicPr>
+                  </pic:nvPicPr>
+                  <pic:blipFill>
+                    <a:blip r:embed="rId13"/>
+                    <a:srcRect/>
+                    <a:stretch>
+                      <a:fillRect/>
+                    </a:stretch>
+                  </pic:blipFill>
+                  <pic:spPr bwMode="auto">
+                    <a:xfrm>
+                      <a:off x="0" y="0"/>
+                      <a:ext cx="5763260" cy="6523990"/>
+                    </a:xfrm>
+                    <a:prstGeom prst="rect">
+                      <a:avLst/>
+                    </a:prstGeom>
+                    <a:noFill/>
+                    <a:ln w="9525">
+                      <a:noFill/>
+                      <a:miter lim="800000"/>
+                      <a:headEnd/>
+                      <a:tailEnd/>
+                    </a:ln>
+                  </pic:spPr>
+                </pic:pic>
+              </a:graphicData>
+            </a:graphic>
+          </wp:inline>
+        </w:drawing>
+      </w:r>
+    </w:p>
+    <w:p>
+      <w:r>
+        <w:t xml:space="preserve">Bei der weiteren Umsetzung wurde ein </w:t>
+      </w:r>
+      <w:proofErr w:type="spellStart"/>
+      <w:r>
+        <w:t>Solr</w:t>
+      </w:r>
+      <w:proofErr w:type="spellEnd"/>
+      <w:r>
+        <w:t xml:space="preserve"> Server eingesetzt, um eine Volltextsuche über die Mensen zu bekommen. Bei einer Eingabe in das </w:t>
+      </w:r>
+      <w:proofErr w:type="spellStart"/>
+      <w:r>
+        <w:t>Suchfeld</w:t>
+      </w:r>
+      <w:proofErr w:type="spellEnd"/>
+      <w:r>
+        <w:t xml:space="preserve"> bzw. ändern der Bezirksauswahl Verändert sich sofort die Ergebnisansicht. Der Benutzer kann so ohne ein Neu laden der Seite sehen ob seine Anfrage einen Treffer landen würde. Durch die Kartenansicht kann er zudem erfassen, ob sich die Mensa, am vom ihm vermuteten Standort befindet.</w:t>
+      </w:r>
+    </w:p>
+    <w:p>
+      <w:r>
+        <w:t xml:space="preserve">Auf der Speiseplanseite musste die Tabelle mit den Speisen zerlegt werden. Dies lag in erster Linie an fehlenden Beziehungen zwischen Hauptgerichten und ihren jeweiligen Beilagen. Somit werden nun die Speisen nach ihrer Art, Hauptgericht, Beilage, Salat und Dessert in einzelnen Tabellen aufgeführt. Wichtig ist dabei die Reihenfolge. An erster Stelle, oben links, befinden sich die Hauptgerichte. Auf ihnen liegt das Hauptaugenmerk der Benutzer. Den größten Bezug zu den Hauptgerichten haben die Beilagen. Sie befinden sich direkt rechts neben den Hauptgerichten. Bei einer kleinen Auslösung, wie </w:t>
+      </w:r>
+      <w:r>
+        <w:lastRenderedPageBreak/>
+        <w:t>einem Smartphone, rutschen die Beilagen direkt unter die Hauptgerichte.</w:t>
+      </w:r>
+      <w:r>
+        <w:t xml:space="preserve"> Salate und Desserts befinden sich am Ende, da diese eine untergeordnete Rolle spielen.</w:t>
+      </w:r>
+    </w:p>
+    <w:p>
+      <w:r>
+        <w:t xml:space="preserve">Weiterhin werden nun bestimmte Zusatzstoffe der Gerichte als hochgestellte Zahlen angezeigt. Diese spielen eine wichtige Rolle für den Benutzer, da sie Allergikern Hinweise auf eine Unverträglichkeit geben können. Zudem wurden Piktogramme für Vegetarische-, </w:t>
+      </w:r>
+      <w:proofErr w:type="spellStart"/>
+      <w:r>
+        <w:t>Vegane</w:t>
+      </w:r>
+      <w:proofErr w:type="spellEnd"/>
+      <w:r>
+        <w:t xml:space="preserve">-, Bio- und Fischgerichte eingeführt. Im „alt“-Tag sind die Entsprechungen zu finden. Sie geben eine schnelle Übersicht, falls der Benutzer z.B. wünscht sich </w:t>
+      </w:r>
+      <w:proofErr w:type="spellStart"/>
+      <w:r>
+        <w:t>vegan</w:t>
+      </w:r>
+      <w:proofErr w:type="spellEnd"/>
+      <w:r>
+        <w:t xml:space="preserve"> zu ernähren.</w:t>
+      </w:r>
     </w:p>
     <w:p>
       <w:pPr>
         <w:pStyle w:val="berschrift1"/>
       </w:pPr>
       <w:r>
-        <w:t>Implementierung</w:t>
+        <w:t>Änderungen gegenüber dem Konzept</w:t>
       </w:r>
     </w:p>
     <w:p>
@@ -363,14 +788,6 @@
         <w:pStyle w:val="berschrift1"/>
       </w:pPr>
       <w:r>
-        <w:t>Änderungen gegenüber dem Konzept</w:t>
-      </w:r>
-    </w:p>
-    <w:p>
-      <w:pPr>
-        <w:pStyle w:val="berschrift1"/>
-      </w:pPr>
-      <w:r>
         <w:t>Ergebnisse der Benutzerbefragung</w:t>
       </w:r>
     </w:p>
@@ -386,7 +803,7 @@
       <w:r>
         <w:t xml:space="preserve"> durchgeführt (s. </w:t>
       </w:r>
-      <w:hyperlink r:id="rId9" w:history="1">
+      <w:hyperlink r:id="rId14" w:history="1">
         <w:r>
           <w:rPr>
             <w:rStyle w:val="Hyperlink"/>
@@ -436,7 +853,7 @@
           <w:left w:w="70" w:type="dxa"/>
           <w:right w:w="70" w:type="dxa"/>
         </w:tblCellMar>
-        <w:tblLook w:val="04A0" w:firstRow="1" w:lastRow="0" w:firstColumn="1" w:lastColumn="0" w:noHBand="0" w:noVBand="1"/>
+        <w:tblLook w:val="04A0"/>
       </w:tblPr>
       <w:tblGrid>
         <w:gridCol w:w="2992"/>
@@ -1219,7 +1636,7 @@
           <w:left w:w="70" w:type="dxa"/>
           <w:right w:w="70" w:type="dxa"/>
         </w:tblCellMar>
-        <w:tblLook w:val="04A0" w:firstRow="1" w:lastRow="0" w:firstColumn="1" w:lastColumn="0" w:noHBand="0" w:noVBand="1"/>
+        <w:tblLook w:val="04A0"/>
       </w:tblPr>
       <w:tblGrid>
         <w:gridCol w:w="2992"/>
@@ -1256,6 +1673,7 @@
                 <w:color w:val="000000"/>
                 <w:lang w:eastAsia="de-DE"/>
               </w:rPr>
+              <w:lastRenderedPageBreak/>
               <w:t>Land</w:t>
             </w:r>
             <w:r>
@@ -1457,7 +1875,6 @@
                 <w:color w:val="000000"/>
                 <w:lang w:eastAsia="de-DE"/>
               </w:rPr>
-              <w:lastRenderedPageBreak/>
               <w:t>Such</w:t>
             </w:r>
             <w:r>
@@ -2063,7 +2480,7 @@
           <w:left w:w="70" w:type="dxa"/>
           <w:right w:w="70" w:type="dxa"/>
         </w:tblCellMar>
-        <w:tblLook w:val="04A0" w:firstRow="1" w:lastRow="0" w:firstColumn="1" w:lastColumn="0" w:noHBand="0" w:noVBand="1"/>
+        <w:tblLook w:val="04A0"/>
       </w:tblPr>
       <w:tblGrid>
         <w:gridCol w:w="2992"/>
@@ -2244,6 +2661,7 @@
                 <w:lang w:eastAsia="de-DE"/>
               </w:rPr>
             </w:pPr>
+            <w:proofErr w:type="spellStart"/>
             <w:r>
               <w:rPr>
                 <w:rFonts w:ascii="Calibri" w:eastAsia="Times New Roman" w:hAnsi="Calibri" w:cs="Calibri"/>
@@ -2274,17 +2692,6 @@
               </w:rPr>
               <w:t>:</w:t>
             </w:r>
-            <w:r>
-              <w:rPr>
-                <w:rFonts w:ascii="Calibri" w:eastAsia="Times New Roman" w:hAnsi="Calibri" w:cs="Calibri"/>
-                <w:b/>
-                <w:bCs/>
-                <w:color w:val="000000"/>
-                <w:lang w:eastAsia="de-DE"/>
-              </w:rPr>
-              <w:t xml:space="preserve"> </w:t>
-            </w:r>
-            <w:proofErr w:type="spellStart"/>
             <w:r>
               <w:rPr>
                 <w:rFonts w:ascii="Calibri" w:eastAsia="Times New Roman" w:hAnsi="Calibri" w:cs="Calibri"/>
@@ -2379,13 +2786,7 @@
     <w:p/>
     <w:p>
       <w:r>
-        <w:t xml:space="preserve">Die Bewertungen des Erscheinungsbildes drücken Zufriedenheit der Anwender aus. Die Eingabemöglichkeiten von Freitexten als zusätzlicher Kommentar wurden von keinem der Befragten verwendet. Daraus folgt, dass in zukünftigen Umfragen möglichst auf Texteingaben verzichtet und alle wichtigen Punkte durch Multiple-Choice-Fragen abgedeckt </w:t>
-      </w:r>
-      <w:r>
-        <w:t>werden sollte</w:t>
-      </w:r>
-      <w:r>
-        <w:t>n.</w:t>
+        <w:t>Die Bewertungen des Erscheinungsbildes drücken Zufriedenheit der Anwender aus. Die Eingabemöglichkeiten von Freitexten als zusätzlicher Kommentar wurden von keinem der Befragten verwendet. Daraus folgt, dass in zukünftigen Umfragen möglichst auf Texteingaben verzichtet und alle wichtigen Punkte durch Multiple-Choice-Fragen abgedeckt werden sollten.</w:t>
       </w:r>
     </w:p>
     <w:p>
@@ -2407,7 +2808,7 @@
 </file>
 
 <file path=word/styles.xml><?xml version="1.0" encoding="utf-8"?>
-<w:styles xmlns:mc="http://schemas.openxmlformats.org/markup-compatibility/2006" xmlns:r="http://schemas.openxmlformats.org/officeDocument/2006/relationships" xmlns:w="http://schemas.openxmlformats.org/wordprocessingml/2006/main" xmlns:w14="http://schemas.microsoft.com/office/word/2010/wordml" mc:Ignorable="w14">
+<w:styles xmlns:r="http://schemas.openxmlformats.org/officeDocument/2006/relationships" xmlns:w="http://schemas.openxmlformats.org/wordprocessingml/2006/main">
   <w:docDefaults>
     <w:rPrDefault>
       <w:rPr>
@@ -2565,6 +2966,7 @@
   <w:style w:type="paragraph" w:default="1" w:styleId="Standard">
     <w:name w:val="Normal"/>
     <w:qFormat/>
+    <w:rsid w:val="00F422B5"/>
   </w:style>
   <w:style w:type="paragraph" w:styleId="berschrift1">
     <w:name w:val="heading 1"/>
@@ -2624,6 +3026,7 @@
     <w:uiPriority w:val="99"/>
     <w:semiHidden/>
     <w:unhideWhenUsed/>
+    <w:qFormat/>
     <w:tblPr>
       <w:tblInd w:w="0" w:type="dxa"/>
       <w:tblCellMar>

</xml_diff>